<commit_message>
FEAT:magic sq generator for odd matrix length
</commit_message>
<xml_diff>
--- a/WEEKLY_LAB_EXERCISE/WEEK-3/WEEK-3 JAVA DOCS!.docx
+++ b/WEEKLY_LAB_EXERCISE/WEEK-3/WEEK-3 JAVA DOCS!.docx
@@ -2812,7 +2812,256 @@
         <w:rPr>
           <w:rFonts w:ascii="Times New Roman" w:hAnsi="Times New Roman" w:cs="Times New Roman"/>
         </w:rPr>
-        <w:t xml:space="preserve">&gt; </w:t>
+        <w:t>&gt; mapp=new HashMap&lt;&gt;();//</w:t>
+      </w:r>
+      <w:proofErr w:type="spellStart"/>
+      <w:r>
+        <w:rPr>
+          <w:rFonts w:ascii="Times New Roman" w:hAnsi="Times New Roman" w:cs="Times New Roman"/>
+        </w:rPr>
+        <w:t>put,get,containskey</w:t>
+      </w:r>
+      <w:proofErr w:type="spellEnd"/>
+    </w:p>
+    <w:p>
+      <w:pPr>
+        <w:rPr>
+          <w:rFonts w:ascii="Times New Roman" w:hAnsi="Times New Roman" w:cs="Times New Roman"/>
+        </w:rPr>
+      </w:pPr>
+      <w:r>
+        <w:rPr>
+          <w:rFonts w:ascii="Times New Roman" w:hAnsi="Times New Roman" w:cs="Times New Roman"/>
+        </w:rPr>
+        <w:t xml:space="preserve">        </w:t>
+      </w:r>
+      <w:proofErr w:type="gramStart"/>
+      <w:r>
+        <w:rPr>
+          <w:rFonts w:ascii="Times New Roman" w:hAnsi="Times New Roman" w:cs="Times New Roman"/>
+        </w:rPr>
+        <w:t>for(</w:t>
+      </w:r>
+      <w:proofErr w:type="gramEnd"/>
+      <w:r>
+        <w:rPr>
+          <w:rFonts w:ascii="Times New Roman" w:hAnsi="Times New Roman" w:cs="Times New Roman"/>
+        </w:rPr>
+        <w:t>int i:l){</w:t>
+      </w:r>
+    </w:p>
+    <w:p>
+      <w:pPr>
+        <w:rPr>
+          <w:rFonts w:ascii="Times New Roman" w:hAnsi="Times New Roman" w:cs="Times New Roman"/>
+        </w:rPr>
+      </w:pPr>
+      <w:r>
+        <w:rPr>
+          <w:rFonts w:ascii="Times New Roman" w:hAnsi="Times New Roman" w:cs="Times New Roman"/>
+        </w:rPr>
+        <w:t xml:space="preserve">            if(</w:t>
+      </w:r>
+      <w:proofErr w:type="spellStart"/>
+      <w:proofErr w:type="gramStart"/>
+      <w:r>
+        <w:rPr>
+          <w:rFonts w:ascii="Times New Roman" w:hAnsi="Times New Roman" w:cs="Times New Roman"/>
+        </w:rPr>
+        <w:t>mapp.containsKey</w:t>
+      </w:r>
+      <w:proofErr w:type="spellEnd"/>
+      <w:proofErr w:type="gramEnd"/>
+      <w:r>
+        <w:rPr>
+          <w:rFonts w:ascii="Times New Roman" w:hAnsi="Times New Roman" w:cs="Times New Roman"/>
+        </w:rPr>
+        <w:t>(</w:t>
+      </w:r>
+      <w:proofErr w:type="spellStart"/>
+      <w:r>
+        <w:rPr>
+          <w:rFonts w:ascii="Times New Roman" w:hAnsi="Times New Roman" w:cs="Times New Roman"/>
+        </w:rPr>
+        <w:t>i</w:t>
+      </w:r>
+      <w:proofErr w:type="spellEnd"/>
+      <w:r>
+        <w:rPr>
+          <w:rFonts w:ascii="Times New Roman" w:hAnsi="Times New Roman" w:cs="Times New Roman"/>
+        </w:rPr>
+        <w:t>)){</w:t>
+      </w:r>
+    </w:p>
+    <w:p>
+      <w:pPr>
+        <w:rPr>
+          <w:rFonts w:ascii="Times New Roman" w:hAnsi="Times New Roman" w:cs="Times New Roman"/>
+        </w:rPr>
+      </w:pPr>
+      <w:r>
+        <w:rPr>
+          <w:rFonts w:ascii="Times New Roman" w:hAnsi="Times New Roman" w:cs="Times New Roman"/>
+        </w:rPr>
+        <w:t xml:space="preserve">                </w:t>
+      </w:r>
+      <w:proofErr w:type="spellStart"/>
+      <w:r>
+        <w:rPr>
+          <w:rFonts w:ascii="Times New Roman" w:hAnsi="Times New Roman" w:cs="Times New Roman"/>
+        </w:rPr>
+        <w:t>mapp.put</w:t>
+      </w:r>
+      <w:proofErr w:type="spellEnd"/>
+      <w:r>
+        <w:rPr>
+          <w:rFonts w:ascii="Times New Roman" w:hAnsi="Times New Roman" w:cs="Times New Roman"/>
+        </w:rPr>
+        <w:t>(</w:t>
+      </w:r>
+      <w:proofErr w:type="spellStart"/>
+      <w:proofErr w:type="gramStart"/>
+      <w:r>
+        <w:rPr>
+          <w:rFonts w:ascii="Times New Roman" w:hAnsi="Times New Roman" w:cs="Times New Roman"/>
+        </w:rPr>
+        <w:t>i,mapp.get</w:t>
+      </w:r>
+      <w:proofErr w:type="spellEnd"/>
+      <w:proofErr w:type="gramEnd"/>
+      <w:r>
+        <w:rPr>
+          <w:rFonts w:ascii="Times New Roman" w:hAnsi="Times New Roman" w:cs="Times New Roman"/>
+        </w:rPr>
+        <w:t>(</w:t>
+      </w:r>
+      <w:proofErr w:type="spellStart"/>
+      <w:r>
+        <w:rPr>
+          <w:rFonts w:ascii="Times New Roman" w:hAnsi="Times New Roman" w:cs="Times New Roman"/>
+        </w:rPr>
+        <w:t>i</w:t>
+      </w:r>
+      <w:proofErr w:type="spellEnd"/>
+      <w:r>
+        <w:rPr>
+          <w:rFonts w:ascii="Times New Roman" w:hAnsi="Times New Roman" w:cs="Times New Roman"/>
+        </w:rPr>
+        <w:t>)+1);</w:t>
+      </w:r>
+    </w:p>
+    <w:p>
+      <w:pPr>
+        <w:rPr>
+          <w:rFonts w:ascii="Times New Roman" w:hAnsi="Times New Roman" w:cs="Times New Roman"/>
+        </w:rPr>
+      </w:pPr>
+      <w:r>
+        <w:rPr>
+          <w:rFonts w:ascii="Times New Roman" w:hAnsi="Times New Roman" w:cs="Times New Roman"/>
+        </w:rPr>
+        <w:t xml:space="preserve">            }</w:t>
+      </w:r>
+    </w:p>
+    <w:p>
+      <w:pPr>
+        <w:rPr>
+          <w:rFonts w:ascii="Times New Roman" w:hAnsi="Times New Roman" w:cs="Times New Roman"/>
+        </w:rPr>
+      </w:pPr>
+      <w:r>
+        <w:rPr>
+          <w:rFonts w:ascii="Times New Roman" w:hAnsi="Times New Roman" w:cs="Times New Roman"/>
+        </w:rPr>
+        <w:t xml:space="preserve">            </w:t>
+      </w:r>
+      <w:proofErr w:type="gramStart"/>
+      <w:r>
+        <w:rPr>
+          <w:rFonts w:ascii="Times New Roman" w:hAnsi="Times New Roman" w:cs="Times New Roman"/>
+        </w:rPr>
+        <w:t>else{</w:t>
+      </w:r>
+      <w:proofErr w:type="gramEnd"/>
+    </w:p>
+    <w:p>
+      <w:pPr>
+        <w:rPr>
+          <w:rFonts w:ascii="Times New Roman" w:hAnsi="Times New Roman" w:cs="Times New Roman"/>
+        </w:rPr>
+      </w:pPr>
+      <w:r>
+        <w:rPr>
+          <w:rFonts w:ascii="Times New Roman" w:hAnsi="Times New Roman" w:cs="Times New Roman"/>
+        </w:rPr>
+        <w:t xml:space="preserve">                </w:t>
+      </w:r>
+      <w:proofErr w:type="spellStart"/>
+      <w:r>
+        <w:rPr>
+          <w:rFonts w:ascii="Times New Roman" w:hAnsi="Times New Roman" w:cs="Times New Roman"/>
+        </w:rPr>
+        <w:t>mapp.put</w:t>
+      </w:r>
+      <w:proofErr w:type="spellEnd"/>
+      <w:r>
+        <w:rPr>
+          <w:rFonts w:ascii="Times New Roman" w:hAnsi="Times New Roman" w:cs="Times New Roman"/>
+        </w:rPr>
+        <w:t>(i,1);</w:t>
+      </w:r>
+    </w:p>
+    <w:p>
+      <w:pPr>
+        <w:rPr>
+          <w:rFonts w:ascii="Times New Roman" w:hAnsi="Times New Roman" w:cs="Times New Roman"/>
+        </w:rPr>
+      </w:pPr>
+      <w:r>
+        <w:rPr>
+          <w:rFonts w:ascii="Times New Roman" w:hAnsi="Times New Roman" w:cs="Times New Roman"/>
+        </w:rPr>
+        <w:t xml:space="preserve">            }</w:t>
+      </w:r>
+    </w:p>
+    <w:p>
+      <w:pPr>
+        <w:rPr>
+          <w:rFonts w:ascii="Times New Roman" w:hAnsi="Times New Roman" w:cs="Times New Roman"/>
+        </w:rPr>
+      </w:pPr>
+      <w:r>
+        <w:rPr>
+          <w:rFonts w:ascii="Times New Roman" w:hAnsi="Times New Roman" w:cs="Times New Roman"/>
+        </w:rPr>
+        <w:t xml:space="preserve">        }</w:t>
+      </w:r>
+    </w:p>
+    <w:p>
+      <w:pPr>
+        <w:rPr>
+          <w:rFonts w:ascii="Times New Roman" w:hAnsi="Times New Roman" w:cs="Times New Roman"/>
+        </w:rPr>
+      </w:pPr>
+      <w:r>
+        <w:rPr>
+          <w:rFonts w:ascii="Times New Roman" w:hAnsi="Times New Roman" w:cs="Times New Roman"/>
+        </w:rPr>
+        <w:t xml:space="preserve">        </w:t>
+      </w:r>
+      <w:proofErr w:type="spellStart"/>
+      <w:r>
+        <w:rPr>
+          <w:rFonts w:ascii="Times New Roman" w:hAnsi="Times New Roman" w:cs="Times New Roman"/>
+        </w:rPr>
+        <w:t>System.out.println</w:t>
+      </w:r>
+      <w:proofErr w:type="spellEnd"/>
+      <w:r>
+        <w:rPr>
+          <w:rFonts w:ascii="Times New Roman" w:hAnsi="Times New Roman" w:cs="Times New Roman"/>
+        </w:rPr>
+        <w:t>(</w:t>
       </w:r>
       <w:proofErr w:type="spellStart"/>
       <w:r>
@@ -2826,269 +3075,6 @@
         <w:rPr>
           <w:rFonts w:ascii="Times New Roman" w:hAnsi="Times New Roman" w:cs="Times New Roman"/>
         </w:rPr>
-        <w:t>=new HashMap&lt;&gt;();//</w:t>
-      </w:r>
-      <w:proofErr w:type="spellStart"/>
-      <w:r>
-        <w:rPr>
-          <w:rFonts w:ascii="Times New Roman" w:hAnsi="Times New Roman" w:cs="Times New Roman"/>
-        </w:rPr>
-        <w:t>put,get,containskey</w:t>
-      </w:r>
-      <w:proofErr w:type="spellEnd"/>
-    </w:p>
-    <w:p>
-      <w:pPr>
-        <w:rPr>
-          <w:rFonts w:ascii="Times New Roman" w:hAnsi="Times New Roman" w:cs="Times New Roman"/>
-        </w:rPr>
-      </w:pPr>
-      <w:r>
-        <w:rPr>
-          <w:rFonts w:ascii="Times New Roman" w:hAnsi="Times New Roman" w:cs="Times New Roman"/>
-        </w:rPr>
-        <w:t xml:space="preserve">        </w:t>
-      </w:r>
-      <w:proofErr w:type="gramStart"/>
-      <w:r>
-        <w:rPr>
-          <w:rFonts w:ascii="Times New Roman" w:hAnsi="Times New Roman" w:cs="Times New Roman"/>
-        </w:rPr>
-        <w:t>for(</w:t>
-      </w:r>
-      <w:proofErr w:type="gramEnd"/>
-      <w:r>
-        <w:rPr>
-          <w:rFonts w:ascii="Times New Roman" w:hAnsi="Times New Roman" w:cs="Times New Roman"/>
-        </w:rPr>
-        <w:t>int i:l){</w:t>
-      </w:r>
-    </w:p>
-    <w:p>
-      <w:pPr>
-        <w:rPr>
-          <w:rFonts w:ascii="Times New Roman" w:hAnsi="Times New Roman" w:cs="Times New Roman"/>
-        </w:rPr>
-      </w:pPr>
-      <w:r>
-        <w:rPr>
-          <w:rFonts w:ascii="Times New Roman" w:hAnsi="Times New Roman" w:cs="Times New Roman"/>
-        </w:rPr>
-        <w:t xml:space="preserve">            if(</w:t>
-      </w:r>
-      <w:proofErr w:type="spellStart"/>
-      <w:proofErr w:type="gramStart"/>
-      <w:r>
-        <w:rPr>
-          <w:rFonts w:ascii="Times New Roman" w:hAnsi="Times New Roman" w:cs="Times New Roman"/>
-        </w:rPr>
-        <w:t>mapp.containsKey</w:t>
-      </w:r>
-      <w:proofErr w:type="spellEnd"/>
-      <w:proofErr w:type="gramEnd"/>
-      <w:r>
-        <w:rPr>
-          <w:rFonts w:ascii="Times New Roman" w:hAnsi="Times New Roman" w:cs="Times New Roman"/>
-        </w:rPr>
-        <w:t>(</w:t>
-      </w:r>
-      <w:proofErr w:type="spellStart"/>
-      <w:r>
-        <w:rPr>
-          <w:rFonts w:ascii="Times New Roman" w:hAnsi="Times New Roman" w:cs="Times New Roman"/>
-        </w:rPr>
-        <w:t>i</w:t>
-      </w:r>
-      <w:proofErr w:type="spellEnd"/>
-      <w:r>
-        <w:rPr>
-          <w:rFonts w:ascii="Times New Roman" w:hAnsi="Times New Roman" w:cs="Times New Roman"/>
-        </w:rPr>
-        <w:t>)){</w:t>
-      </w:r>
-    </w:p>
-    <w:p>
-      <w:pPr>
-        <w:rPr>
-          <w:rFonts w:ascii="Times New Roman" w:hAnsi="Times New Roman" w:cs="Times New Roman"/>
-        </w:rPr>
-      </w:pPr>
-      <w:r>
-        <w:rPr>
-          <w:rFonts w:ascii="Times New Roman" w:hAnsi="Times New Roman" w:cs="Times New Roman"/>
-        </w:rPr>
-        <w:t xml:space="preserve">                </w:t>
-      </w:r>
-      <w:proofErr w:type="spellStart"/>
-      <w:r>
-        <w:rPr>
-          <w:rFonts w:ascii="Times New Roman" w:hAnsi="Times New Roman" w:cs="Times New Roman"/>
-        </w:rPr>
-        <w:t>mapp.put</w:t>
-      </w:r>
-      <w:proofErr w:type="spellEnd"/>
-      <w:r>
-        <w:rPr>
-          <w:rFonts w:ascii="Times New Roman" w:hAnsi="Times New Roman" w:cs="Times New Roman"/>
-        </w:rPr>
-        <w:t>(</w:t>
-      </w:r>
-      <w:proofErr w:type="spellStart"/>
-      <w:proofErr w:type="gramStart"/>
-      <w:r>
-        <w:rPr>
-          <w:rFonts w:ascii="Times New Roman" w:hAnsi="Times New Roman" w:cs="Times New Roman"/>
-        </w:rPr>
-        <w:t>i,mapp.get</w:t>
-      </w:r>
-      <w:proofErr w:type="spellEnd"/>
-      <w:proofErr w:type="gramEnd"/>
-      <w:r>
-        <w:rPr>
-          <w:rFonts w:ascii="Times New Roman" w:hAnsi="Times New Roman" w:cs="Times New Roman"/>
-        </w:rPr>
-        <w:t>(</w:t>
-      </w:r>
-      <w:proofErr w:type="spellStart"/>
-      <w:r>
-        <w:rPr>
-          <w:rFonts w:ascii="Times New Roman" w:hAnsi="Times New Roman" w:cs="Times New Roman"/>
-        </w:rPr>
-        <w:t>i</w:t>
-      </w:r>
-      <w:proofErr w:type="spellEnd"/>
-      <w:r>
-        <w:rPr>
-          <w:rFonts w:ascii="Times New Roman" w:hAnsi="Times New Roman" w:cs="Times New Roman"/>
-        </w:rPr>
-        <w:t>)+1);</w:t>
-      </w:r>
-    </w:p>
-    <w:p>
-      <w:pPr>
-        <w:rPr>
-          <w:rFonts w:ascii="Times New Roman" w:hAnsi="Times New Roman" w:cs="Times New Roman"/>
-        </w:rPr>
-      </w:pPr>
-      <w:r>
-        <w:rPr>
-          <w:rFonts w:ascii="Times New Roman" w:hAnsi="Times New Roman" w:cs="Times New Roman"/>
-        </w:rPr>
-        <w:t xml:space="preserve">            }</w:t>
-      </w:r>
-    </w:p>
-    <w:p>
-      <w:pPr>
-        <w:rPr>
-          <w:rFonts w:ascii="Times New Roman" w:hAnsi="Times New Roman" w:cs="Times New Roman"/>
-        </w:rPr>
-      </w:pPr>
-      <w:r>
-        <w:rPr>
-          <w:rFonts w:ascii="Times New Roman" w:hAnsi="Times New Roman" w:cs="Times New Roman"/>
-        </w:rPr>
-        <w:t xml:space="preserve">            </w:t>
-      </w:r>
-      <w:proofErr w:type="gramStart"/>
-      <w:r>
-        <w:rPr>
-          <w:rFonts w:ascii="Times New Roman" w:hAnsi="Times New Roman" w:cs="Times New Roman"/>
-        </w:rPr>
-        <w:t>else{</w:t>
-      </w:r>
-      <w:proofErr w:type="gramEnd"/>
-    </w:p>
-    <w:p>
-      <w:pPr>
-        <w:rPr>
-          <w:rFonts w:ascii="Times New Roman" w:hAnsi="Times New Roman" w:cs="Times New Roman"/>
-        </w:rPr>
-      </w:pPr>
-      <w:r>
-        <w:rPr>
-          <w:rFonts w:ascii="Times New Roman" w:hAnsi="Times New Roman" w:cs="Times New Roman"/>
-        </w:rPr>
-        <w:t xml:space="preserve">                </w:t>
-      </w:r>
-      <w:proofErr w:type="spellStart"/>
-      <w:r>
-        <w:rPr>
-          <w:rFonts w:ascii="Times New Roman" w:hAnsi="Times New Roman" w:cs="Times New Roman"/>
-        </w:rPr>
-        <w:t>mapp.put</w:t>
-      </w:r>
-      <w:proofErr w:type="spellEnd"/>
-      <w:r>
-        <w:rPr>
-          <w:rFonts w:ascii="Times New Roman" w:hAnsi="Times New Roman" w:cs="Times New Roman"/>
-        </w:rPr>
-        <w:t>(i,1);</w:t>
-      </w:r>
-    </w:p>
-    <w:p>
-      <w:pPr>
-        <w:rPr>
-          <w:rFonts w:ascii="Times New Roman" w:hAnsi="Times New Roman" w:cs="Times New Roman"/>
-        </w:rPr>
-      </w:pPr>
-      <w:r>
-        <w:rPr>
-          <w:rFonts w:ascii="Times New Roman" w:hAnsi="Times New Roman" w:cs="Times New Roman"/>
-        </w:rPr>
-        <w:t xml:space="preserve">            }</w:t>
-      </w:r>
-    </w:p>
-    <w:p>
-      <w:pPr>
-        <w:rPr>
-          <w:rFonts w:ascii="Times New Roman" w:hAnsi="Times New Roman" w:cs="Times New Roman"/>
-        </w:rPr>
-      </w:pPr>
-      <w:r>
-        <w:rPr>
-          <w:rFonts w:ascii="Times New Roman" w:hAnsi="Times New Roman" w:cs="Times New Roman"/>
-        </w:rPr>
-        <w:t xml:space="preserve">        }</w:t>
-      </w:r>
-    </w:p>
-    <w:p>
-      <w:pPr>
-        <w:rPr>
-          <w:rFonts w:ascii="Times New Roman" w:hAnsi="Times New Roman" w:cs="Times New Roman"/>
-        </w:rPr>
-      </w:pPr>
-      <w:r>
-        <w:rPr>
-          <w:rFonts w:ascii="Times New Roman" w:hAnsi="Times New Roman" w:cs="Times New Roman"/>
-        </w:rPr>
-        <w:t xml:space="preserve">        </w:t>
-      </w:r>
-      <w:proofErr w:type="spellStart"/>
-      <w:r>
-        <w:rPr>
-          <w:rFonts w:ascii="Times New Roman" w:hAnsi="Times New Roman" w:cs="Times New Roman"/>
-        </w:rPr>
-        <w:t>System.out.println</w:t>
-      </w:r>
-      <w:proofErr w:type="spellEnd"/>
-      <w:r>
-        <w:rPr>
-          <w:rFonts w:ascii="Times New Roman" w:hAnsi="Times New Roman" w:cs="Times New Roman"/>
-        </w:rPr>
-        <w:t>(</w:t>
-      </w:r>
-      <w:proofErr w:type="spellStart"/>
-      <w:r>
-        <w:rPr>
-          <w:rFonts w:ascii="Times New Roman" w:hAnsi="Times New Roman" w:cs="Times New Roman"/>
-        </w:rPr>
-        <w:t>mapp</w:t>
-      </w:r>
-      <w:proofErr w:type="spellEnd"/>
-      <w:r>
-        <w:rPr>
-          <w:rFonts w:ascii="Times New Roman" w:hAnsi="Times New Roman" w:cs="Times New Roman"/>
-        </w:rPr>
         <w:t>);</w:t>
       </w:r>
     </w:p>
@@ -3118,21 +3104,7 @@
         <w:rPr>
           <w:rFonts w:ascii="Times New Roman" w:hAnsi="Times New Roman" w:cs="Times New Roman"/>
         </w:rPr>
-        <w:t xml:space="preserve">&gt; </w:t>
-      </w:r>
-      <w:proofErr w:type="spellStart"/>
-      <w:r>
-        <w:rPr>
-          <w:rFonts w:ascii="Times New Roman" w:hAnsi="Times New Roman" w:cs="Times New Roman"/>
-        </w:rPr>
-        <w:t>mappi</w:t>
-      </w:r>
-      <w:proofErr w:type="spellEnd"/>
-      <w:r>
-        <w:rPr>
-          <w:rFonts w:ascii="Times New Roman" w:hAnsi="Times New Roman" w:cs="Times New Roman"/>
-        </w:rPr>
-        <w:t>=new HashMap&lt;&gt;();</w:t>
+        <w:t>&gt; mappi=new HashMap&lt;&gt;();</w:t>
       </w:r>
     </w:p>
     <w:p>
@@ -7841,6 +7813,1546 @@
                       <a:avLst/>
                     </a:prstGeom>
                     <a:ln/>
+                  </pic:spPr>
+                </pic:pic>
+              </a:graphicData>
+            </a:graphic>
+          </wp:inline>
+        </w:drawing>
+      </w:r>
+    </w:p>
+    <w:p>
+      <w:pPr>
+        <w:rPr>
+          <w:rFonts w:ascii="Times New Roman" w:hAnsi="Times New Roman" w:cs="Times New Roman"/>
+        </w:rPr>
+      </w:pPr>
+    </w:p>
+    <w:p>
+      <w:pPr>
+        <w:rPr>
+          <w:rFonts w:ascii="Times New Roman" w:hAnsi="Times New Roman" w:cs="Times New Roman"/>
+        </w:rPr>
+      </w:pPr>
+      <w:r>
+        <w:rPr>
+          <w:rFonts w:ascii="Times New Roman" w:hAnsi="Times New Roman" w:cs="Times New Roman"/>
+          <w:b/>
+          <w:bCs/>
+        </w:rPr>
+        <w:t>Exercise 4: Magic square</w:t>
+      </w:r>
+      <w:r>
+        <w:rPr>
+          <w:rFonts w:ascii="Times New Roman" w:hAnsi="Times New Roman" w:cs="Times New Roman"/>
+        </w:rPr>
+        <w:t xml:space="preserve"> </w:t>
+      </w:r>
+    </w:p>
+    <w:p>
+      <w:pPr>
+        <w:rPr>
+          <w:rFonts w:ascii="Times New Roman" w:hAnsi="Times New Roman" w:cs="Times New Roman"/>
+        </w:rPr>
+      </w:pPr>
+      <w:r>
+        <w:rPr>
+          <w:rFonts w:ascii="Times New Roman" w:hAnsi="Times New Roman" w:cs="Times New Roman"/>
+        </w:rPr>
+        <w:t>Write a magic square game</w:t>
+      </w:r>
+      <w:r>
+        <w:rPr>
+          <w:rFonts w:ascii="Times New Roman" w:hAnsi="Times New Roman" w:cs="Times New Roman"/>
+        </w:rPr>
+        <w:t xml:space="preserve"> </w:t>
+      </w:r>
+      <w:r>
+        <w:rPr>
+          <w:rFonts w:ascii="Times New Roman" w:hAnsi="Times New Roman" w:cs="Times New Roman"/>
+        </w:rPr>
+        <w:t xml:space="preserve">using 2darray </w:t>
+      </w:r>
+      <w:proofErr w:type="spellStart"/>
+      <w:r>
+        <w:rPr>
+          <w:rFonts w:ascii="Times New Roman" w:hAnsi="Times New Roman" w:cs="Times New Roman"/>
+        </w:rPr>
+        <w:t>suchthatAllthe</w:t>
+      </w:r>
+      <w:proofErr w:type="spellEnd"/>
+      <w:r>
+        <w:rPr>
+          <w:rFonts w:ascii="Times New Roman" w:hAnsi="Times New Roman" w:cs="Times New Roman"/>
+        </w:rPr>
+        <w:t xml:space="preserve"> row, column and diagonal sum are equal. Create a 3 X 3 grid using array of the integers 1 </w:t>
+      </w:r>
+      <w:proofErr w:type="spellStart"/>
+      <w:r>
+        <w:rPr>
+          <w:rFonts w:ascii="Times New Roman" w:hAnsi="Times New Roman" w:cs="Times New Roman"/>
+        </w:rPr>
+        <w:t>to n</w:t>
+      </w:r>
+      <w:proofErr w:type="spellEnd"/>
+      <w:r>
+        <w:rPr>
+          <w:rFonts w:ascii="Times New Roman" w:hAnsi="Times New Roman" w:cs="Times New Roman"/>
+        </w:rPr>
+        <w:t>^2. Read the random integer for the middle position and then fill the other places to obtain magic square.</w:t>
+      </w:r>
+    </w:p>
+    <w:p>
+      <w:pPr>
+        <w:rPr>
+          <w:rFonts w:ascii="Times New Roman" w:hAnsi="Times New Roman" w:cs="Times New Roman"/>
+          <w:lang w:val="en-IN"/>
+        </w:rPr>
+      </w:pPr>
+    </w:p>
+    <w:p>
+      <w:pPr>
+        <w:rPr>
+          <w:rFonts w:ascii="Times New Roman" w:hAnsi="Times New Roman" w:cs="Times New Roman"/>
+          <w:b/>
+          <w:bCs/>
+          <w:u w:val="single"/>
+          <w:lang w:val="en-IN"/>
+        </w:rPr>
+      </w:pPr>
+      <w:r>
+        <w:rPr>
+          <w:rFonts w:ascii="Times New Roman" w:hAnsi="Times New Roman" w:cs="Times New Roman"/>
+          <w:b/>
+          <w:bCs/>
+          <w:u w:val="single"/>
+          <w:lang w:val="en-IN"/>
+        </w:rPr>
+        <w:t>CODE:</w:t>
+      </w:r>
+    </w:p>
+    <w:p>
+      <w:pPr>
+        <w:rPr>
+          <w:rFonts w:ascii="Times New Roman" w:hAnsi="Times New Roman" w:cs="Times New Roman"/>
+          <w:lang w:val="en-IN"/>
+        </w:rPr>
+      </w:pPr>
+      <w:r>
+        <w:rPr>
+          <w:rFonts w:ascii="Times New Roman" w:hAnsi="Times New Roman" w:cs="Times New Roman"/>
+          <w:lang w:val="en-IN"/>
+        </w:rPr>
+        <w:t xml:space="preserve">import </w:t>
+      </w:r>
+      <w:proofErr w:type="spellStart"/>
+      <w:r>
+        <w:rPr>
+          <w:rFonts w:ascii="Times New Roman" w:hAnsi="Times New Roman" w:cs="Times New Roman"/>
+          <w:lang w:val="en-IN"/>
+        </w:rPr>
+        <w:t>java.util</w:t>
+      </w:r>
+      <w:proofErr w:type="spellEnd"/>
+      <w:r>
+        <w:rPr>
+          <w:rFonts w:ascii="Times New Roman" w:hAnsi="Times New Roman" w:cs="Times New Roman"/>
+          <w:lang w:val="en-IN"/>
+        </w:rPr>
+        <w:t>.*;</w:t>
+      </w:r>
+    </w:p>
+    <w:p>
+      <w:pPr>
+        <w:rPr>
+          <w:rFonts w:ascii="Times New Roman" w:hAnsi="Times New Roman" w:cs="Times New Roman"/>
+          <w:lang w:val="en-IN"/>
+        </w:rPr>
+      </w:pPr>
+      <w:r>
+        <w:rPr>
+          <w:rFonts w:ascii="Times New Roman" w:hAnsi="Times New Roman" w:cs="Times New Roman"/>
+          <w:lang w:val="en-IN"/>
+        </w:rPr>
+        <w:t>class magic3003{</w:t>
+      </w:r>
+    </w:p>
+    <w:p>
+      <w:pPr>
+        <w:rPr>
+          <w:rFonts w:ascii="Times New Roman" w:hAnsi="Times New Roman" w:cs="Times New Roman"/>
+          <w:lang w:val="en-IN"/>
+        </w:rPr>
+      </w:pPr>
+      <w:r>
+        <w:rPr>
+          <w:rFonts w:ascii="Times New Roman" w:hAnsi="Times New Roman" w:cs="Times New Roman"/>
+          <w:lang w:val="en-IN"/>
+        </w:rPr>
+        <w:t xml:space="preserve">    public static void </w:t>
+      </w:r>
+      <w:proofErr w:type="gramStart"/>
+      <w:r>
+        <w:rPr>
+          <w:rFonts w:ascii="Times New Roman" w:hAnsi="Times New Roman" w:cs="Times New Roman"/>
+          <w:lang w:val="en-IN"/>
+        </w:rPr>
+        <w:t>main(</w:t>
+      </w:r>
+      <w:proofErr w:type="gramEnd"/>
+      <w:r>
+        <w:rPr>
+          <w:rFonts w:ascii="Times New Roman" w:hAnsi="Times New Roman" w:cs="Times New Roman"/>
+          <w:lang w:val="en-IN"/>
+        </w:rPr>
+        <w:t xml:space="preserve">String[] </w:t>
+      </w:r>
+      <w:proofErr w:type="spellStart"/>
+      <w:r>
+        <w:rPr>
+          <w:rFonts w:ascii="Times New Roman" w:hAnsi="Times New Roman" w:cs="Times New Roman"/>
+          <w:lang w:val="en-IN"/>
+        </w:rPr>
+        <w:t>args</w:t>
+      </w:r>
+      <w:proofErr w:type="spellEnd"/>
+      <w:r>
+        <w:rPr>
+          <w:rFonts w:ascii="Times New Roman" w:hAnsi="Times New Roman" w:cs="Times New Roman"/>
+          <w:lang w:val="en-IN"/>
+        </w:rPr>
+        <w:t>){</w:t>
+      </w:r>
+    </w:p>
+    <w:p>
+      <w:pPr>
+        <w:rPr>
+          <w:rFonts w:ascii="Times New Roman" w:hAnsi="Times New Roman" w:cs="Times New Roman"/>
+          <w:lang w:val="en-IN"/>
+        </w:rPr>
+      </w:pPr>
+      <w:r>
+        <w:rPr>
+          <w:rFonts w:ascii="Times New Roman" w:hAnsi="Times New Roman" w:cs="Times New Roman"/>
+          <w:lang w:val="en-IN"/>
+        </w:rPr>
+        <w:t xml:space="preserve">        Scanner input=new </w:t>
+      </w:r>
+      <w:proofErr w:type="gramStart"/>
+      <w:r>
+        <w:rPr>
+          <w:rFonts w:ascii="Times New Roman" w:hAnsi="Times New Roman" w:cs="Times New Roman"/>
+          <w:lang w:val="en-IN"/>
+        </w:rPr>
+        <w:t>Scanner(</w:t>
+      </w:r>
+      <w:proofErr w:type="gramEnd"/>
+      <w:r>
+        <w:rPr>
+          <w:rFonts w:ascii="Times New Roman" w:hAnsi="Times New Roman" w:cs="Times New Roman"/>
+          <w:lang w:val="en-IN"/>
+        </w:rPr>
+        <w:t>System.in);</w:t>
+      </w:r>
+    </w:p>
+    <w:p>
+      <w:pPr>
+        <w:rPr>
+          <w:rFonts w:ascii="Times New Roman" w:hAnsi="Times New Roman" w:cs="Times New Roman"/>
+          <w:lang w:val="en-IN"/>
+        </w:rPr>
+      </w:pPr>
+      <w:r>
+        <w:rPr>
+          <w:rFonts w:ascii="Times New Roman" w:hAnsi="Times New Roman" w:cs="Times New Roman"/>
+          <w:lang w:val="en-IN"/>
+        </w:rPr>
+        <w:t xml:space="preserve">        </w:t>
+      </w:r>
+      <w:proofErr w:type="spellStart"/>
+      <w:r>
+        <w:rPr>
+          <w:rFonts w:ascii="Times New Roman" w:hAnsi="Times New Roman" w:cs="Times New Roman"/>
+          <w:lang w:val="en-IN"/>
+        </w:rPr>
+        <w:t>System.out.println</w:t>
+      </w:r>
+      <w:proofErr w:type="spellEnd"/>
+      <w:r>
+        <w:rPr>
+          <w:rFonts w:ascii="Times New Roman" w:hAnsi="Times New Roman" w:cs="Times New Roman"/>
+          <w:lang w:val="en-IN"/>
+        </w:rPr>
+        <w:t>("</w:t>
+      </w:r>
+      <w:proofErr w:type="spellStart"/>
+      <w:proofErr w:type="gramStart"/>
+      <w:r>
+        <w:rPr>
+          <w:rFonts w:ascii="Times New Roman" w:hAnsi="Times New Roman" w:cs="Times New Roman"/>
+          <w:lang w:val="en-IN"/>
+        </w:rPr>
+        <w:t>R.Prabhakara</w:t>
+      </w:r>
+      <w:proofErr w:type="spellEnd"/>
+      <w:proofErr w:type="gramEnd"/>
+      <w:r>
+        <w:rPr>
+          <w:rFonts w:ascii="Times New Roman" w:hAnsi="Times New Roman" w:cs="Times New Roman"/>
+          <w:lang w:val="en-IN"/>
+        </w:rPr>
+        <w:t xml:space="preserve"> Arjun\n2022503003");</w:t>
+      </w:r>
+    </w:p>
+    <w:p>
+      <w:pPr>
+        <w:rPr>
+          <w:rFonts w:ascii="Times New Roman" w:hAnsi="Times New Roman" w:cs="Times New Roman"/>
+          <w:lang w:val="en-IN"/>
+        </w:rPr>
+      </w:pPr>
+      <w:r>
+        <w:rPr>
+          <w:rFonts w:ascii="Times New Roman" w:hAnsi="Times New Roman" w:cs="Times New Roman"/>
+          <w:lang w:val="en-IN"/>
+        </w:rPr>
+        <w:t xml:space="preserve">        </w:t>
+      </w:r>
+      <w:proofErr w:type="spellStart"/>
+      <w:r>
+        <w:rPr>
+          <w:rFonts w:ascii="Times New Roman" w:hAnsi="Times New Roman" w:cs="Times New Roman"/>
+          <w:lang w:val="en-IN"/>
+        </w:rPr>
+        <w:t>System.out.print</w:t>
+      </w:r>
+      <w:proofErr w:type="spellEnd"/>
+      <w:r>
+        <w:rPr>
+          <w:rFonts w:ascii="Times New Roman" w:hAnsi="Times New Roman" w:cs="Times New Roman"/>
+          <w:lang w:val="en-IN"/>
+        </w:rPr>
+        <w:t xml:space="preserve">("Enter </w:t>
+      </w:r>
+      <w:proofErr w:type="spellStart"/>
+      <w:r>
+        <w:rPr>
+          <w:rFonts w:ascii="Times New Roman" w:hAnsi="Times New Roman" w:cs="Times New Roman"/>
+          <w:lang w:val="en-IN"/>
+        </w:rPr>
+        <w:t>a</w:t>
+      </w:r>
+      <w:proofErr w:type="spellEnd"/>
+      <w:r>
+        <w:rPr>
+          <w:rFonts w:ascii="Times New Roman" w:hAnsi="Times New Roman" w:cs="Times New Roman"/>
+          <w:lang w:val="en-IN"/>
+        </w:rPr>
+        <w:t xml:space="preserve"> odd </w:t>
+      </w:r>
+      <w:proofErr w:type="gramStart"/>
+      <w:r>
+        <w:rPr>
+          <w:rFonts w:ascii="Times New Roman" w:hAnsi="Times New Roman" w:cs="Times New Roman"/>
+          <w:lang w:val="en-IN"/>
+        </w:rPr>
+        <w:t>number(</w:t>
+      </w:r>
+      <w:proofErr w:type="gramEnd"/>
+      <w:r>
+        <w:rPr>
+          <w:rFonts w:ascii="Times New Roman" w:hAnsi="Times New Roman" w:cs="Times New Roman"/>
+          <w:lang w:val="en-IN"/>
+        </w:rPr>
+        <w:t>ROWS*</w:t>
+      </w:r>
+      <w:proofErr w:type="spellStart"/>
+      <w:r>
+        <w:rPr>
+          <w:rFonts w:ascii="Times New Roman" w:hAnsi="Times New Roman" w:cs="Times New Roman"/>
+          <w:lang w:val="en-IN"/>
+        </w:rPr>
+        <w:t>COLS,n</w:t>
+      </w:r>
+      <w:proofErr w:type="spellEnd"/>
+      <w:r>
+        <w:rPr>
+          <w:rFonts w:ascii="Times New Roman" w:hAnsi="Times New Roman" w:cs="Times New Roman"/>
+          <w:lang w:val="en-IN"/>
+        </w:rPr>
+        <w:t>(Rows)=n(cols)) to generate a magic square:");</w:t>
+      </w:r>
+    </w:p>
+    <w:p>
+      <w:pPr>
+        <w:rPr>
+          <w:rFonts w:ascii="Times New Roman" w:hAnsi="Times New Roman" w:cs="Times New Roman"/>
+          <w:lang w:val="en-IN"/>
+        </w:rPr>
+      </w:pPr>
+      <w:r>
+        <w:rPr>
+          <w:rFonts w:ascii="Times New Roman" w:hAnsi="Times New Roman" w:cs="Times New Roman"/>
+          <w:lang w:val="en-IN"/>
+        </w:rPr>
+        <w:t>        int n=</w:t>
+      </w:r>
+      <w:proofErr w:type="spellStart"/>
+      <w:proofErr w:type="gramStart"/>
+      <w:r>
+        <w:rPr>
+          <w:rFonts w:ascii="Times New Roman" w:hAnsi="Times New Roman" w:cs="Times New Roman"/>
+          <w:lang w:val="en-IN"/>
+        </w:rPr>
+        <w:t>input.nextInt</w:t>
+      </w:r>
+      <w:proofErr w:type="spellEnd"/>
+      <w:proofErr w:type="gramEnd"/>
+      <w:r>
+        <w:rPr>
+          <w:rFonts w:ascii="Times New Roman" w:hAnsi="Times New Roman" w:cs="Times New Roman"/>
+          <w:lang w:val="en-IN"/>
+        </w:rPr>
+        <w:t>();</w:t>
+      </w:r>
+    </w:p>
+    <w:p>
+      <w:pPr>
+        <w:rPr>
+          <w:rFonts w:ascii="Times New Roman" w:hAnsi="Times New Roman" w:cs="Times New Roman"/>
+          <w:lang w:val="en-IN"/>
+        </w:rPr>
+      </w:pPr>
+      <w:r>
+        <w:rPr>
+          <w:rFonts w:ascii="Times New Roman" w:hAnsi="Times New Roman" w:cs="Times New Roman"/>
+          <w:lang w:val="en-IN"/>
+        </w:rPr>
+        <w:t>        if (n%2==</w:t>
+      </w:r>
+      <w:proofErr w:type="gramStart"/>
+      <w:r>
+        <w:rPr>
+          <w:rFonts w:ascii="Times New Roman" w:hAnsi="Times New Roman" w:cs="Times New Roman"/>
+          <w:lang w:val="en-IN"/>
+        </w:rPr>
+        <w:t>0){</w:t>
+      </w:r>
+      <w:proofErr w:type="gramEnd"/>
+    </w:p>
+    <w:p>
+      <w:pPr>
+        <w:rPr>
+          <w:rFonts w:ascii="Times New Roman" w:hAnsi="Times New Roman" w:cs="Times New Roman"/>
+          <w:lang w:val="en-IN"/>
+        </w:rPr>
+      </w:pPr>
+      <w:r>
+        <w:rPr>
+          <w:rFonts w:ascii="Times New Roman" w:hAnsi="Times New Roman" w:cs="Times New Roman"/>
+          <w:lang w:val="en-IN"/>
+        </w:rPr>
+        <w:t xml:space="preserve">            </w:t>
+      </w:r>
+      <w:proofErr w:type="spellStart"/>
+      <w:r>
+        <w:rPr>
+          <w:rFonts w:ascii="Times New Roman" w:hAnsi="Times New Roman" w:cs="Times New Roman"/>
+          <w:lang w:val="en-IN"/>
+        </w:rPr>
+        <w:t>System.out.println</w:t>
+      </w:r>
+      <w:proofErr w:type="spellEnd"/>
+      <w:r>
+        <w:rPr>
+          <w:rFonts w:ascii="Times New Roman" w:hAnsi="Times New Roman" w:cs="Times New Roman"/>
+          <w:lang w:val="en-IN"/>
+        </w:rPr>
+        <w:t xml:space="preserve">("You just can't understand what I said </w:t>
+      </w:r>
+      <w:proofErr w:type="gramStart"/>
+      <w:r>
+        <w:rPr>
+          <w:rFonts w:ascii="Times New Roman" w:hAnsi="Times New Roman" w:cs="Times New Roman"/>
+          <w:lang w:val="en-IN"/>
+        </w:rPr>
+        <w:t>right!\</w:t>
+      </w:r>
+      <w:proofErr w:type="spellStart"/>
+      <w:proofErr w:type="gramEnd"/>
+      <w:r>
+        <w:rPr>
+          <w:rFonts w:ascii="Times New Roman" w:hAnsi="Times New Roman" w:cs="Times New Roman"/>
+          <w:lang w:val="en-IN"/>
+        </w:rPr>
+        <w:t>nRun</w:t>
+      </w:r>
+      <w:proofErr w:type="spellEnd"/>
+      <w:r>
+        <w:rPr>
+          <w:rFonts w:ascii="Times New Roman" w:hAnsi="Times New Roman" w:cs="Times New Roman"/>
+          <w:lang w:val="en-IN"/>
+        </w:rPr>
+        <w:t xml:space="preserve"> the program again!!");</w:t>
+      </w:r>
+    </w:p>
+    <w:p>
+      <w:pPr>
+        <w:rPr>
+          <w:rFonts w:ascii="Times New Roman" w:hAnsi="Times New Roman" w:cs="Times New Roman"/>
+          <w:lang w:val="en-IN"/>
+        </w:rPr>
+      </w:pPr>
+      <w:r>
+        <w:rPr>
+          <w:rFonts w:ascii="Times New Roman" w:hAnsi="Times New Roman" w:cs="Times New Roman"/>
+          <w:lang w:val="en-IN"/>
+        </w:rPr>
+        <w:t>            return;</w:t>
+      </w:r>
+    </w:p>
+    <w:p>
+      <w:pPr>
+        <w:rPr>
+          <w:rFonts w:ascii="Times New Roman" w:hAnsi="Times New Roman" w:cs="Times New Roman"/>
+          <w:lang w:val="en-IN"/>
+        </w:rPr>
+      </w:pPr>
+      <w:r>
+        <w:rPr>
+          <w:rFonts w:ascii="Times New Roman" w:hAnsi="Times New Roman" w:cs="Times New Roman"/>
+          <w:lang w:val="en-IN"/>
+        </w:rPr>
+        <w:t>        }</w:t>
+      </w:r>
+    </w:p>
+    <w:p>
+      <w:pPr>
+        <w:rPr>
+          <w:rFonts w:ascii="Times New Roman" w:hAnsi="Times New Roman" w:cs="Times New Roman"/>
+          <w:lang w:val="en-IN"/>
+        </w:rPr>
+      </w:pPr>
+      <w:r>
+        <w:rPr>
+          <w:rFonts w:ascii="Times New Roman" w:hAnsi="Times New Roman" w:cs="Times New Roman"/>
+          <w:lang w:val="en-IN"/>
+        </w:rPr>
+        <w:t xml:space="preserve">        </w:t>
+      </w:r>
+      <w:proofErr w:type="gramStart"/>
+      <w:r>
+        <w:rPr>
+          <w:rFonts w:ascii="Times New Roman" w:hAnsi="Times New Roman" w:cs="Times New Roman"/>
+          <w:lang w:val="en-IN"/>
+        </w:rPr>
+        <w:t>int[</w:t>
+      </w:r>
+      <w:proofErr w:type="gramEnd"/>
+      <w:r>
+        <w:rPr>
+          <w:rFonts w:ascii="Times New Roman" w:hAnsi="Times New Roman" w:cs="Times New Roman"/>
+          <w:lang w:val="en-IN"/>
+        </w:rPr>
+        <w:t xml:space="preserve">][] </w:t>
+      </w:r>
+      <w:proofErr w:type="spellStart"/>
+      <w:r>
+        <w:rPr>
+          <w:rFonts w:ascii="Times New Roman" w:hAnsi="Times New Roman" w:cs="Times New Roman"/>
+          <w:lang w:val="en-IN"/>
+        </w:rPr>
+        <w:t>magicsq</w:t>
+      </w:r>
+      <w:proofErr w:type="spellEnd"/>
+      <w:r>
+        <w:rPr>
+          <w:rFonts w:ascii="Times New Roman" w:hAnsi="Times New Roman" w:cs="Times New Roman"/>
+          <w:lang w:val="en-IN"/>
+        </w:rPr>
+        <w:t>=</w:t>
+      </w:r>
+      <w:proofErr w:type="spellStart"/>
+      <w:r>
+        <w:rPr>
+          <w:rFonts w:ascii="Times New Roman" w:hAnsi="Times New Roman" w:cs="Times New Roman"/>
+          <w:lang w:val="en-IN"/>
+        </w:rPr>
+        <w:t>genMagicSq</w:t>
+      </w:r>
+      <w:proofErr w:type="spellEnd"/>
+      <w:r>
+        <w:rPr>
+          <w:rFonts w:ascii="Times New Roman" w:hAnsi="Times New Roman" w:cs="Times New Roman"/>
+          <w:lang w:val="en-IN"/>
+        </w:rPr>
+        <w:t>(n);</w:t>
+      </w:r>
+    </w:p>
+    <w:p>
+      <w:pPr>
+        <w:rPr>
+          <w:rFonts w:ascii="Times New Roman" w:hAnsi="Times New Roman" w:cs="Times New Roman"/>
+          <w:lang w:val="en-IN"/>
+        </w:rPr>
+      </w:pPr>
+      <w:r>
+        <w:rPr>
+          <w:rFonts w:ascii="Times New Roman" w:hAnsi="Times New Roman" w:cs="Times New Roman"/>
+          <w:lang w:val="en-IN"/>
+        </w:rPr>
+        <w:t xml:space="preserve">        </w:t>
+      </w:r>
+      <w:proofErr w:type="gramStart"/>
+      <w:r>
+        <w:rPr>
+          <w:rFonts w:ascii="Times New Roman" w:hAnsi="Times New Roman" w:cs="Times New Roman"/>
+          <w:lang w:val="en-IN"/>
+        </w:rPr>
+        <w:t>for(</w:t>
+      </w:r>
+      <w:proofErr w:type="gramEnd"/>
+      <w:r>
+        <w:rPr>
+          <w:rFonts w:ascii="Times New Roman" w:hAnsi="Times New Roman" w:cs="Times New Roman"/>
+          <w:lang w:val="en-IN"/>
+        </w:rPr>
+        <w:t xml:space="preserve">int </w:t>
+      </w:r>
+      <w:proofErr w:type="spellStart"/>
+      <w:r>
+        <w:rPr>
+          <w:rFonts w:ascii="Times New Roman" w:hAnsi="Times New Roman" w:cs="Times New Roman"/>
+          <w:lang w:val="en-IN"/>
+        </w:rPr>
+        <w:t>i</w:t>
+      </w:r>
+      <w:proofErr w:type="spellEnd"/>
+      <w:r>
+        <w:rPr>
+          <w:rFonts w:ascii="Times New Roman" w:hAnsi="Times New Roman" w:cs="Times New Roman"/>
+          <w:lang w:val="en-IN"/>
+        </w:rPr>
+        <w:t>=0;i&lt;</w:t>
+      </w:r>
+      <w:proofErr w:type="spellStart"/>
+      <w:r>
+        <w:rPr>
+          <w:rFonts w:ascii="Times New Roman" w:hAnsi="Times New Roman" w:cs="Times New Roman"/>
+          <w:lang w:val="en-IN"/>
+        </w:rPr>
+        <w:t>n;i</w:t>
+      </w:r>
+      <w:proofErr w:type="spellEnd"/>
+      <w:r>
+        <w:rPr>
+          <w:rFonts w:ascii="Times New Roman" w:hAnsi="Times New Roman" w:cs="Times New Roman"/>
+          <w:lang w:val="en-IN"/>
+        </w:rPr>
+        <w:t>++){</w:t>
+      </w:r>
+    </w:p>
+    <w:p>
+      <w:pPr>
+        <w:rPr>
+          <w:rFonts w:ascii="Times New Roman" w:hAnsi="Times New Roman" w:cs="Times New Roman"/>
+          <w:lang w:val="en-IN"/>
+        </w:rPr>
+      </w:pPr>
+      <w:r>
+        <w:rPr>
+          <w:rFonts w:ascii="Times New Roman" w:hAnsi="Times New Roman" w:cs="Times New Roman"/>
+          <w:lang w:val="en-IN"/>
+        </w:rPr>
+        <w:t xml:space="preserve">            </w:t>
+      </w:r>
+      <w:proofErr w:type="gramStart"/>
+      <w:r>
+        <w:rPr>
+          <w:rFonts w:ascii="Times New Roman" w:hAnsi="Times New Roman" w:cs="Times New Roman"/>
+          <w:lang w:val="en-IN"/>
+        </w:rPr>
+        <w:t>for(</w:t>
+      </w:r>
+      <w:proofErr w:type="gramEnd"/>
+      <w:r>
+        <w:rPr>
+          <w:rFonts w:ascii="Times New Roman" w:hAnsi="Times New Roman" w:cs="Times New Roman"/>
+          <w:lang w:val="en-IN"/>
+        </w:rPr>
+        <w:t>int j=0;j&lt;</w:t>
+      </w:r>
+      <w:proofErr w:type="spellStart"/>
+      <w:r>
+        <w:rPr>
+          <w:rFonts w:ascii="Times New Roman" w:hAnsi="Times New Roman" w:cs="Times New Roman"/>
+          <w:lang w:val="en-IN"/>
+        </w:rPr>
+        <w:t>n;j</w:t>
+      </w:r>
+      <w:proofErr w:type="spellEnd"/>
+      <w:r>
+        <w:rPr>
+          <w:rFonts w:ascii="Times New Roman" w:hAnsi="Times New Roman" w:cs="Times New Roman"/>
+          <w:lang w:val="en-IN"/>
+        </w:rPr>
+        <w:t>++){</w:t>
+      </w:r>
+    </w:p>
+    <w:p>
+      <w:pPr>
+        <w:rPr>
+          <w:rFonts w:ascii="Times New Roman" w:hAnsi="Times New Roman" w:cs="Times New Roman"/>
+          <w:lang w:val="en-IN"/>
+        </w:rPr>
+      </w:pPr>
+      <w:r>
+        <w:rPr>
+          <w:rFonts w:ascii="Times New Roman" w:hAnsi="Times New Roman" w:cs="Times New Roman"/>
+          <w:lang w:val="en-IN"/>
+        </w:rPr>
+        <w:t xml:space="preserve">                </w:t>
+      </w:r>
+      <w:proofErr w:type="spellStart"/>
+      <w:r>
+        <w:rPr>
+          <w:rFonts w:ascii="Times New Roman" w:hAnsi="Times New Roman" w:cs="Times New Roman"/>
+          <w:lang w:val="en-IN"/>
+        </w:rPr>
+        <w:t>System.out.printf</w:t>
+      </w:r>
+      <w:proofErr w:type="spellEnd"/>
+      <w:r>
+        <w:rPr>
+          <w:rFonts w:ascii="Times New Roman" w:hAnsi="Times New Roman" w:cs="Times New Roman"/>
+          <w:lang w:val="en-IN"/>
+        </w:rPr>
+        <w:t>("%4d</w:t>
+      </w:r>
+      <w:proofErr w:type="gramStart"/>
+      <w:r>
+        <w:rPr>
+          <w:rFonts w:ascii="Times New Roman" w:hAnsi="Times New Roman" w:cs="Times New Roman"/>
+          <w:lang w:val="en-IN"/>
+        </w:rPr>
+        <w:t>",magicsq</w:t>
+      </w:r>
+      <w:proofErr w:type="gramEnd"/>
+      <w:r>
+        <w:rPr>
+          <w:rFonts w:ascii="Times New Roman" w:hAnsi="Times New Roman" w:cs="Times New Roman"/>
+          <w:lang w:val="en-IN"/>
+        </w:rPr>
+        <w:t>[</w:t>
+      </w:r>
+      <w:proofErr w:type="spellStart"/>
+      <w:r>
+        <w:rPr>
+          <w:rFonts w:ascii="Times New Roman" w:hAnsi="Times New Roman" w:cs="Times New Roman"/>
+          <w:lang w:val="en-IN"/>
+        </w:rPr>
+        <w:t>i</w:t>
+      </w:r>
+      <w:proofErr w:type="spellEnd"/>
+      <w:r>
+        <w:rPr>
+          <w:rFonts w:ascii="Times New Roman" w:hAnsi="Times New Roman" w:cs="Times New Roman"/>
+          <w:lang w:val="en-IN"/>
+        </w:rPr>
+        <w:t>][j]);</w:t>
+      </w:r>
+    </w:p>
+    <w:p>
+      <w:pPr>
+        <w:rPr>
+          <w:rFonts w:ascii="Times New Roman" w:hAnsi="Times New Roman" w:cs="Times New Roman"/>
+          <w:lang w:val="en-IN"/>
+        </w:rPr>
+      </w:pPr>
+      <w:r>
+        <w:rPr>
+          <w:rFonts w:ascii="Times New Roman" w:hAnsi="Times New Roman" w:cs="Times New Roman"/>
+          <w:lang w:val="en-IN"/>
+        </w:rPr>
+        <w:t>            }</w:t>
+      </w:r>
+    </w:p>
+    <w:p>
+      <w:pPr>
+        <w:rPr>
+          <w:rFonts w:ascii="Times New Roman" w:hAnsi="Times New Roman" w:cs="Times New Roman"/>
+          <w:lang w:val="en-IN"/>
+        </w:rPr>
+      </w:pPr>
+      <w:r>
+        <w:rPr>
+          <w:rFonts w:ascii="Times New Roman" w:hAnsi="Times New Roman" w:cs="Times New Roman"/>
+          <w:lang w:val="en-IN"/>
+        </w:rPr>
+        <w:t xml:space="preserve">            </w:t>
+      </w:r>
+      <w:proofErr w:type="spellStart"/>
+      <w:r>
+        <w:rPr>
+          <w:rFonts w:ascii="Times New Roman" w:hAnsi="Times New Roman" w:cs="Times New Roman"/>
+          <w:lang w:val="en-IN"/>
+        </w:rPr>
+        <w:t>System.out.println</w:t>
+      </w:r>
+      <w:proofErr w:type="spellEnd"/>
+      <w:r>
+        <w:rPr>
+          <w:rFonts w:ascii="Times New Roman" w:hAnsi="Times New Roman" w:cs="Times New Roman"/>
+          <w:lang w:val="en-IN"/>
+        </w:rPr>
+        <w:t>();</w:t>
+      </w:r>
+    </w:p>
+    <w:p>
+      <w:pPr>
+        <w:rPr>
+          <w:rFonts w:ascii="Times New Roman" w:hAnsi="Times New Roman" w:cs="Times New Roman"/>
+          <w:lang w:val="en-IN"/>
+        </w:rPr>
+      </w:pPr>
+      <w:r>
+        <w:rPr>
+          <w:rFonts w:ascii="Times New Roman" w:hAnsi="Times New Roman" w:cs="Times New Roman"/>
+          <w:lang w:val="en-IN"/>
+        </w:rPr>
+        <w:t>        }</w:t>
+      </w:r>
+    </w:p>
+    <w:p>
+      <w:pPr>
+        <w:rPr>
+          <w:rFonts w:ascii="Times New Roman" w:hAnsi="Times New Roman" w:cs="Times New Roman"/>
+          <w:lang w:val="en-IN"/>
+        </w:rPr>
+      </w:pPr>
+      <w:r>
+        <w:rPr>
+          <w:rFonts w:ascii="Times New Roman" w:hAnsi="Times New Roman" w:cs="Times New Roman"/>
+          <w:lang w:val="en-IN"/>
+        </w:rPr>
+        <w:t>    }</w:t>
+      </w:r>
+    </w:p>
+    <w:p>
+      <w:pPr>
+        <w:rPr>
+          <w:rFonts w:ascii="Times New Roman" w:hAnsi="Times New Roman" w:cs="Times New Roman"/>
+          <w:lang w:val="en-IN"/>
+        </w:rPr>
+      </w:pPr>
+      <w:r>
+        <w:rPr>
+          <w:rFonts w:ascii="Times New Roman" w:hAnsi="Times New Roman" w:cs="Times New Roman"/>
+          <w:lang w:val="en-IN"/>
+        </w:rPr>
+        <w:t xml:space="preserve">    public static </w:t>
+      </w:r>
+      <w:proofErr w:type="gramStart"/>
+      <w:r>
+        <w:rPr>
+          <w:rFonts w:ascii="Times New Roman" w:hAnsi="Times New Roman" w:cs="Times New Roman"/>
+          <w:lang w:val="en-IN"/>
+        </w:rPr>
+        <w:t>int[</w:t>
+      </w:r>
+      <w:proofErr w:type="gramEnd"/>
+      <w:r>
+        <w:rPr>
+          <w:rFonts w:ascii="Times New Roman" w:hAnsi="Times New Roman" w:cs="Times New Roman"/>
+          <w:lang w:val="en-IN"/>
+        </w:rPr>
+        <w:t xml:space="preserve">][] </w:t>
+      </w:r>
+      <w:proofErr w:type="spellStart"/>
+      <w:r>
+        <w:rPr>
+          <w:rFonts w:ascii="Times New Roman" w:hAnsi="Times New Roman" w:cs="Times New Roman"/>
+          <w:lang w:val="en-IN"/>
+        </w:rPr>
+        <w:t>genMagicSq</w:t>
+      </w:r>
+      <w:proofErr w:type="spellEnd"/>
+      <w:r>
+        <w:rPr>
+          <w:rFonts w:ascii="Times New Roman" w:hAnsi="Times New Roman" w:cs="Times New Roman"/>
+          <w:lang w:val="en-IN"/>
+        </w:rPr>
+        <w:t>(int n){</w:t>
+      </w:r>
+    </w:p>
+    <w:p>
+      <w:pPr>
+        <w:rPr>
+          <w:rFonts w:ascii="Times New Roman" w:hAnsi="Times New Roman" w:cs="Times New Roman"/>
+          <w:lang w:val="en-IN"/>
+        </w:rPr>
+      </w:pPr>
+      <w:r>
+        <w:rPr>
+          <w:rFonts w:ascii="Times New Roman" w:hAnsi="Times New Roman" w:cs="Times New Roman"/>
+          <w:lang w:val="en-IN"/>
+        </w:rPr>
+        <w:t xml:space="preserve">        </w:t>
+      </w:r>
+      <w:proofErr w:type="gramStart"/>
+      <w:r>
+        <w:rPr>
+          <w:rFonts w:ascii="Times New Roman" w:hAnsi="Times New Roman" w:cs="Times New Roman"/>
+          <w:lang w:val="en-IN"/>
+        </w:rPr>
+        <w:t>int[</w:t>
+      </w:r>
+      <w:proofErr w:type="gramEnd"/>
+      <w:r>
+        <w:rPr>
+          <w:rFonts w:ascii="Times New Roman" w:hAnsi="Times New Roman" w:cs="Times New Roman"/>
+          <w:lang w:val="en-IN"/>
+        </w:rPr>
+        <w:t xml:space="preserve">][] </w:t>
+      </w:r>
+      <w:proofErr w:type="spellStart"/>
+      <w:r>
+        <w:rPr>
+          <w:rFonts w:ascii="Times New Roman" w:hAnsi="Times New Roman" w:cs="Times New Roman"/>
+          <w:lang w:val="en-IN"/>
+        </w:rPr>
+        <w:t>magicsq</w:t>
+      </w:r>
+      <w:proofErr w:type="spellEnd"/>
+      <w:r>
+        <w:rPr>
+          <w:rFonts w:ascii="Times New Roman" w:hAnsi="Times New Roman" w:cs="Times New Roman"/>
+          <w:lang w:val="en-IN"/>
+        </w:rPr>
+        <w:t>=new int[n][n];</w:t>
+      </w:r>
+    </w:p>
+    <w:p>
+      <w:pPr>
+        <w:rPr>
+          <w:rFonts w:ascii="Times New Roman" w:hAnsi="Times New Roman" w:cs="Times New Roman"/>
+          <w:lang w:val="en-IN"/>
+        </w:rPr>
+      </w:pPr>
+      <w:r>
+        <w:rPr>
+          <w:rFonts w:ascii="Times New Roman" w:hAnsi="Times New Roman" w:cs="Times New Roman"/>
+          <w:lang w:val="en-IN"/>
+        </w:rPr>
+        <w:t xml:space="preserve">        int </w:t>
+      </w:r>
+      <w:proofErr w:type="spellStart"/>
+      <w:r>
+        <w:rPr>
+          <w:rFonts w:ascii="Times New Roman" w:hAnsi="Times New Roman" w:cs="Times New Roman"/>
+          <w:lang w:val="en-IN"/>
+        </w:rPr>
+        <w:t>num</w:t>
+      </w:r>
+      <w:proofErr w:type="spellEnd"/>
+      <w:r>
+        <w:rPr>
+          <w:rFonts w:ascii="Times New Roman" w:hAnsi="Times New Roman" w:cs="Times New Roman"/>
+          <w:lang w:val="en-IN"/>
+        </w:rPr>
+        <w:t>=1;</w:t>
+      </w:r>
+    </w:p>
+    <w:p>
+      <w:pPr>
+        <w:rPr>
+          <w:rFonts w:ascii="Times New Roman" w:hAnsi="Times New Roman" w:cs="Times New Roman"/>
+          <w:lang w:val="en-IN"/>
+        </w:rPr>
+      </w:pPr>
+      <w:r>
+        <w:rPr>
+          <w:rFonts w:ascii="Times New Roman" w:hAnsi="Times New Roman" w:cs="Times New Roman"/>
+          <w:lang w:val="en-IN"/>
+        </w:rPr>
+        <w:t>        int row=0;</w:t>
+      </w:r>
+    </w:p>
+    <w:p>
+      <w:pPr>
+        <w:rPr>
+          <w:rFonts w:ascii="Times New Roman" w:hAnsi="Times New Roman" w:cs="Times New Roman"/>
+          <w:lang w:val="en-IN"/>
+        </w:rPr>
+      </w:pPr>
+      <w:r>
+        <w:rPr>
+          <w:rFonts w:ascii="Times New Roman" w:hAnsi="Times New Roman" w:cs="Times New Roman"/>
+          <w:lang w:val="en-IN"/>
+        </w:rPr>
+        <w:t>        int col=n/2;</w:t>
+      </w:r>
+    </w:p>
+    <w:p>
+      <w:pPr>
+        <w:rPr>
+          <w:rFonts w:ascii="Times New Roman" w:hAnsi="Times New Roman" w:cs="Times New Roman"/>
+          <w:lang w:val="en-IN"/>
+        </w:rPr>
+      </w:pPr>
+      <w:r>
+        <w:rPr>
+          <w:rFonts w:ascii="Times New Roman" w:hAnsi="Times New Roman" w:cs="Times New Roman"/>
+          <w:lang w:val="en-IN"/>
+        </w:rPr>
+        <w:t>        while(</w:t>
+      </w:r>
+      <w:proofErr w:type="spellStart"/>
+      <w:r>
+        <w:rPr>
+          <w:rFonts w:ascii="Times New Roman" w:hAnsi="Times New Roman" w:cs="Times New Roman"/>
+          <w:lang w:val="en-IN"/>
+        </w:rPr>
+        <w:t>num</w:t>
+      </w:r>
+      <w:proofErr w:type="spellEnd"/>
+      <w:r>
+        <w:rPr>
+          <w:rFonts w:ascii="Times New Roman" w:hAnsi="Times New Roman" w:cs="Times New Roman"/>
+          <w:lang w:val="en-IN"/>
+        </w:rPr>
+        <w:t>&lt;=n*</w:t>
+      </w:r>
+      <w:proofErr w:type="gramStart"/>
+      <w:r>
+        <w:rPr>
+          <w:rFonts w:ascii="Times New Roman" w:hAnsi="Times New Roman" w:cs="Times New Roman"/>
+          <w:lang w:val="en-IN"/>
+        </w:rPr>
+        <w:t>n){</w:t>
+      </w:r>
+      <w:proofErr w:type="gramEnd"/>
+      <w:r>
+        <w:rPr>
+          <w:rFonts w:ascii="Times New Roman" w:hAnsi="Times New Roman" w:cs="Times New Roman"/>
+          <w:lang w:val="en-IN"/>
+        </w:rPr>
+        <w:t xml:space="preserve"> //3--&gt;9(1,2,3,4,5,6,7,8,9)</w:t>
+      </w:r>
+    </w:p>
+    <w:p>
+      <w:pPr>
+        <w:rPr>
+          <w:rFonts w:ascii="Times New Roman" w:hAnsi="Times New Roman" w:cs="Times New Roman"/>
+          <w:lang w:val="en-IN"/>
+        </w:rPr>
+      </w:pPr>
+      <w:r>
+        <w:rPr>
+          <w:rFonts w:ascii="Times New Roman" w:hAnsi="Times New Roman" w:cs="Times New Roman"/>
+          <w:lang w:val="en-IN"/>
+        </w:rPr>
+        <w:t xml:space="preserve">            </w:t>
+      </w:r>
+      <w:proofErr w:type="spellStart"/>
+      <w:r>
+        <w:rPr>
+          <w:rFonts w:ascii="Times New Roman" w:hAnsi="Times New Roman" w:cs="Times New Roman"/>
+          <w:lang w:val="en-IN"/>
+        </w:rPr>
+        <w:t>magicsq</w:t>
+      </w:r>
+      <w:proofErr w:type="spellEnd"/>
+      <w:r>
+        <w:rPr>
+          <w:rFonts w:ascii="Times New Roman" w:hAnsi="Times New Roman" w:cs="Times New Roman"/>
+          <w:lang w:val="en-IN"/>
+        </w:rPr>
+        <w:t>[row][col]=</w:t>
+      </w:r>
+      <w:proofErr w:type="spellStart"/>
+      <w:r>
+        <w:rPr>
+          <w:rFonts w:ascii="Times New Roman" w:hAnsi="Times New Roman" w:cs="Times New Roman"/>
+          <w:lang w:val="en-IN"/>
+        </w:rPr>
+        <w:t>num</w:t>
+      </w:r>
+      <w:proofErr w:type="spellEnd"/>
+      <w:r>
+        <w:rPr>
+          <w:rFonts w:ascii="Times New Roman" w:hAnsi="Times New Roman" w:cs="Times New Roman"/>
+          <w:lang w:val="en-IN"/>
+        </w:rPr>
+        <w:t>++;</w:t>
+      </w:r>
+    </w:p>
+    <w:p>
+      <w:pPr>
+        <w:rPr>
+          <w:rFonts w:ascii="Times New Roman" w:hAnsi="Times New Roman" w:cs="Times New Roman"/>
+          <w:lang w:val="en-IN"/>
+        </w:rPr>
+      </w:pPr>
+      <w:r>
+        <w:rPr>
+          <w:rFonts w:ascii="Times New Roman" w:hAnsi="Times New Roman" w:cs="Times New Roman"/>
+          <w:lang w:val="en-IN"/>
+        </w:rPr>
+        <w:lastRenderedPageBreak/>
+        <w:t xml:space="preserve">            int </w:t>
+      </w:r>
+      <w:proofErr w:type="spellStart"/>
+      <w:r>
+        <w:rPr>
+          <w:rFonts w:ascii="Times New Roman" w:hAnsi="Times New Roman" w:cs="Times New Roman"/>
+          <w:lang w:val="en-IN"/>
+        </w:rPr>
+        <w:t>newr</w:t>
+      </w:r>
+      <w:proofErr w:type="spellEnd"/>
+      <w:r>
+        <w:rPr>
+          <w:rFonts w:ascii="Times New Roman" w:hAnsi="Times New Roman" w:cs="Times New Roman"/>
+          <w:lang w:val="en-IN"/>
+        </w:rPr>
+        <w:t>=(row+n-</w:t>
+      </w:r>
+      <w:proofErr w:type="gramStart"/>
+      <w:r>
+        <w:rPr>
+          <w:rFonts w:ascii="Times New Roman" w:hAnsi="Times New Roman" w:cs="Times New Roman"/>
+          <w:lang w:val="en-IN"/>
+        </w:rPr>
+        <w:t>1)%</w:t>
+      </w:r>
+      <w:proofErr w:type="gramEnd"/>
+      <w:r>
+        <w:rPr>
+          <w:rFonts w:ascii="Times New Roman" w:hAnsi="Times New Roman" w:cs="Times New Roman"/>
+          <w:lang w:val="en-IN"/>
+        </w:rPr>
+        <w:t>n;</w:t>
+      </w:r>
+    </w:p>
+    <w:p>
+      <w:pPr>
+        <w:rPr>
+          <w:rFonts w:ascii="Times New Roman" w:hAnsi="Times New Roman" w:cs="Times New Roman"/>
+          <w:lang w:val="en-IN"/>
+        </w:rPr>
+      </w:pPr>
+      <w:r>
+        <w:rPr>
+          <w:rFonts w:ascii="Times New Roman" w:hAnsi="Times New Roman" w:cs="Times New Roman"/>
+          <w:lang w:val="en-IN"/>
+        </w:rPr>
+        <w:t xml:space="preserve">            int </w:t>
+      </w:r>
+      <w:proofErr w:type="spellStart"/>
+      <w:r>
+        <w:rPr>
+          <w:rFonts w:ascii="Times New Roman" w:hAnsi="Times New Roman" w:cs="Times New Roman"/>
+          <w:lang w:val="en-IN"/>
+        </w:rPr>
+        <w:t>newc</w:t>
+      </w:r>
+      <w:proofErr w:type="spellEnd"/>
+      <w:r>
+        <w:rPr>
+          <w:rFonts w:ascii="Times New Roman" w:hAnsi="Times New Roman" w:cs="Times New Roman"/>
+          <w:lang w:val="en-IN"/>
+        </w:rPr>
+        <w:t>=(col+</w:t>
+      </w:r>
+      <w:proofErr w:type="gramStart"/>
+      <w:r>
+        <w:rPr>
+          <w:rFonts w:ascii="Times New Roman" w:hAnsi="Times New Roman" w:cs="Times New Roman"/>
+          <w:lang w:val="en-IN"/>
+        </w:rPr>
+        <w:t>1)%</w:t>
+      </w:r>
+      <w:proofErr w:type="gramEnd"/>
+      <w:r>
+        <w:rPr>
+          <w:rFonts w:ascii="Times New Roman" w:hAnsi="Times New Roman" w:cs="Times New Roman"/>
+          <w:lang w:val="en-IN"/>
+        </w:rPr>
+        <w:t>n;</w:t>
+      </w:r>
+    </w:p>
+    <w:p>
+      <w:pPr>
+        <w:rPr>
+          <w:rFonts w:ascii="Times New Roman" w:hAnsi="Times New Roman" w:cs="Times New Roman"/>
+          <w:lang w:val="en-IN"/>
+        </w:rPr>
+      </w:pPr>
+      <w:r>
+        <w:rPr>
+          <w:rFonts w:ascii="Times New Roman" w:hAnsi="Times New Roman" w:cs="Times New Roman"/>
+          <w:lang w:val="en-IN"/>
+        </w:rPr>
+        <w:t>            if(</w:t>
+      </w:r>
+      <w:proofErr w:type="spellStart"/>
+      <w:r>
+        <w:rPr>
+          <w:rFonts w:ascii="Times New Roman" w:hAnsi="Times New Roman" w:cs="Times New Roman"/>
+          <w:lang w:val="en-IN"/>
+        </w:rPr>
+        <w:t>magicsq</w:t>
+      </w:r>
+      <w:proofErr w:type="spellEnd"/>
+      <w:r>
+        <w:rPr>
+          <w:rFonts w:ascii="Times New Roman" w:hAnsi="Times New Roman" w:cs="Times New Roman"/>
+          <w:lang w:val="en-IN"/>
+        </w:rPr>
+        <w:t>[</w:t>
+      </w:r>
+      <w:proofErr w:type="spellStart"/>
+      <w:r>
+        <w:rPr>
+          <w:rFonts w:ascii="Times New Roman" w:hAnsi="Times New Roman" w:cs="Times New Roman"/>
+          <w:lang w:val="en-IN"/>
+        </w:rPr>
+        <w:t>newr</w:t>
+      </w:r>
+      <w:proofErr w:type="spellEnd"/>
+      <w:r>
+        <w:rPr>
+          <w:rFonts w:ascii="Times New Roman" w:hAnsi="Times New Roman" w:cs="Times New Roman"/>
+          <w:lang w:val="en-IN"/>
+        </w:rPr>
+        <w:t>][</w:t>
+      </w:r>
+      <w:proofErr w:type="spellStart"/>
+      <w:r>
+        <w:rPr>
+          <w:rFonts w:ascii="Times New Roman" w:hAnsi="Times New Roman" w:cs="Times New Roman"/>
+          <w:lang w:val="en-IN"/>
+        </w:rPr>
+        <w:t>newc</w:t>
+      </w:r>
+      <w:proofErr w:type="spellEnd"/>
+      <w:proofErr w:type="gramStart"/>
+      <w:r>
+        <w:rPr>
+          <w:rFonts w:ascii="Times New Roman" w:hAnsi="Times New Roman" w:cs="Times New Roman"/>
+          <w:lang w:val="en-IN"/>
+        </w:rPr>
+        <w:t>]!=</w:t>
+      </w:r>
+      <w:proofErr w:type="gramEnd"/>
+      <w:r>
+        <w:rPr>
+          <w:rFonts w:ascii="Times New Roman" w:hAnsi="Times New Roman" w:cs="Times New Roman"/>
+          <w:lang w:val="en-IN"/>
+        </w:rPr>
+        <w:t>0){</w:t>
+      </w:r>
+    </w:p>
+    <w:p>
+      <w:pPr>
+        <w:rPr>
+          <w:rFonts w:ascii="Times New Roman" w:hAnsi="Times New Roman" w:cs="Times New Roman"/>
+          <w:lang w:val="en-IN"/>
+        </w:rPr>
+      </w:pPr>
+      <w:r>
+        <w:rPr>
+          <w:rFonts w:ascii="Times New Roman" w:hAnsi="Times New Roman" w:cs="Times New Roman"/>
+          <w:lang w:val="en-IN"/>
+        </w:rPr>
+        <w:t>                row=(row+</w:t>
+      </w:r>
+      <w:proofErr w:type="gramStart"/>
+      <w:r>
+        <w:rPr>
+          <w:rFonts w:ascii="Times New Roman" w:hAnsi="Times New Roman" w:cs="Times New Roman"/>
+          <w:lang w:val="en-IN"/>
+        </w:rPr>
+        <w:t>1)%</w:t>
+      </w:r>
+      <w:proofErr w:type="gramEnd"/>
+      <w:r>
+        <w:rPr>
+          <w:rFonts w:ascii="Times New Roman" w:hAnsi="Times New Roman" w:cs="Times New Roman"/>
+          <w:lang w:val="en-IN"/>
+        </w:rPr>
+        <w:t>n;</w:t>
+      </w:r>
+    </w:p>
+    <w:p>
+      <w:pPr>
+        <w:rPr>
+          <w:rFonts w:ascii="Times New Roman" w:hAnsi="Times New Roman" w:cs="Times New Roman"/>
+          <w:lang w:val="en-IN"/>
+        </w:rPr>
+      </w:pPr>
+      <w:r>
+        <w:rPr>
+          <w:rFonts w:ascii="Times New Roman" w:hAnsi="Times New Roman" w:cs="Times New Roman"/>
+          <w:lang w:val="en-IN"/>
+        </w:rPr>
+        <w:t>            }</w:t>
+      </w:r>
+    </w:p>
+    <w:p>
+      <w:pPr>
+        <w:rPr>
+          <w:rFonts w:ascii="Times New Roman" w:hAnsi="Times New Roman" w:cs="Times New Roman"/>
+          <w:lang w:val="en-IN"/>
+        </w:rPr>
+      </w:pPr>
+      <w:r>
+        <w:rPr>
+          <w:rFonts w:ascii="Times New Roman" w:hAnsi="Times New Roman" w:cs="Times New Roman"/>
+          <w:lang w:val="en-IN"/>
+        </w:rPr>
+        <w:t xml:space="preserve">            </w:t>
+      </w:r>
+      <w:proofErr w:type="gramStart"/>
+      <w:r>
+        <w:rPr>
+          <w:rFonts w:ascii="Times New Roman" w:hAnsi="Times New Roman" w:cs="Times New Roman"/>
+          <w:lang w:val="en-IN"/>
+        </w:rPr>
+        <w:t>else{</w:t>
+      </w:r>
+      <w:proofErr w:type="gramEnd"/>
+    </w:p>
+    <w:p>
+      <w:pPr>
+        <w:rPr>
+          <w:rFonts w:ascii="Times New Roman" w:hAnsi="Times New Roman" w:cs="Times New Roman"/>
+          <w:lang w:val="en-IN"/>
+        </w:rPr>
+      </w:pPr>
+      <w:r>
+        <w:rPr>
+          <w:rFonts w:ascii="Times New Roman" w:hAnsi="Times New Roman" w:cs="Times New Roman"/>
+          <w:lang w:val="en-IN"/>
+        </w:rPr>
+        <w:t>                row=</w:t>
+      </w:r>
+      <w:proofErr w:type="spellStart"/>
+      <w:r>
+        <w:rPr>
+          <w:rFonts w:ascii="Times New Roman" w:hAnsi="Times New Roman" w:cs="Times New Roman"/>
+          <w:lang w:val="en-IN"/>
+        </w:rPr>
+        <w:t>newr</w:t>
+      </w:r>
+      <w:proofErr w:type="spellEnd"/>
+      <w:r>
+        <w:rPr>
+          <w:rFonts w:ascii="Times New Roman" w:hAnsi="Times New Roman" w:cs="Times New Roman"/>
+          <w:lang w:val="en-IN"/>
+        </w:rPr>
+        <w:t>;</w:t>
+      </w:r>
+    </w:p>
+    <w:p>
+      <w:pPr>
+        <w:rPr>
+          <w:rFonts w:ascii="Times New Roman" w:hAnsi="Times New Roman" w:cs="Times New Roman"/>
+          <w:lang w:val="en-IN"/>
+        </w:rPr>
+      </w:pPr>
+      <w:r>
+        <w:rPr>
+          <w:rFonts w:ascii="Times New Roman" w:hAnsi="Times New Roman" w:cs="Times New Roman"/>
+          <w:lang w:val="en-IN"/>
+        </w:rPr>
+        <w:t>                col=</w:t>
+      </w:r>
+      <w:proofErr w:type="spellStart"/>
+      <w:r>
+        <w:rPr>
+          <w:rFonts w:ascii="Times New Roman" w:hAnsi="Times New Roman" w:cs="Times New Roman"/>
+          <w:lang w:val="en-IN"/>
+        </w:rPr>
+        <w:t>newc</w:t>
+      </w:r>
+      <w:proofErr w:type="spellEnd"/>
+      <w:r>
+        <w:rPr>
+          <w:rFonts w:ascii="Times New Roman" w:hAnsi="Times New Roman" w:cs="Times New Roman"/>
+          <w:lang w:val="en-IN"/>
+        </w:rPr>
+        <w:t>;</w:t>
+      </w:r>
+    </w:p>
+    <w:p>
+      <w:pPr>
+        <w:rPr>
+          <w:rFonts w:ascii="Times New Roman" w:hAnsi="Times New Roman" w:cs="Times New Roman"/>
+          <w:lang w:val="en-IN"/>
+        </w:rPr>
+      </w:pPr>
+      <w:r>
+        <w:rPr>
+          <w:rFonts w:ascii="Times New Roman" w:hAnsi="Times New Roman" w:cs="Times New Roman"/>
+          <w:lang w:val="en-IN"/>
+        </w:rPr>
+        <w:t>            }</w:t>
+      </w:r>
+    </w:p>
+    <w:p>
+      <w:pPr>
+        <w:rPr>
+          <w:rFonts w:ascii="Times New Roman" w:hAnsi="Times New Roman" w:cs="Times New Roman"/>
+          <w:lang w:val="en-IN"/>
+        </w:rPr>
+      </w:pPr>
+    </w:p>
+    <w:p>
+      <w:pPr>
+        <w:rPr>
+          <w:rFonts w:ascii="Times New Roman" w:hAnsi="Times New Roman" w:cs="Times New Roman"/>
+          <w:lang w:val="en-IN"/>
+        </w:rPr>
+      </w:pPr>
+      <w:r>
+        <w:rPr>
+          <w:rFonts w:ascii="Times New Roman" w:hAnsi="Times New Roman" w:cs="Times New Roman"/>
+          <w:lang w:val="en-IN"/>
+        </w:rPr>
+        <w:t>        }</w:t>
+      </w:r>
+    </w:p>
+    <w:p>
+      <w:pPr>
+        <w:rPr>
+          <w:rFonts w:ascii="Times New Roman" w:hAnsi="Times New Roman" w:cs="Times New Roman"/>
+          <w:lang w:val="en-IN"/>
+        </w:rPr>
+      </w:pPr>
+      <w:r>
+        <w:rPr>
+          <w:rFonts w:ascii="Times New Roman" w:hAnsi="Times New Roman" w:cs="Times New Roman"/>
+          <w:lang w:val="en-IN"/>
+        </w:rPr>
+        <w:t xml:space="preserve">        return </w:t>
+      </w:r>
+      <w:proofErr w:type="spellStart"/>
+      <w:r>
+        <w:rPr>
+          <w:rFonts w:ascii="Times New Roman" w:hAnsi="Times New Roman" w:cs="Times New Roman"/>
+          <w:lang w:val="en-IN"/>
+        </w:rPr>
+        <w:t>magicsq</w:t>
+      </w:r>
+      <w:proofErr w:type="spellEnd"/>
+      <w:r>
+        <w:rPr>
+          <w:rFonts w:ascii="Times New Roman" w:hAnsi="Times New Roman" w:cs="Times New Roman"/>
+          <w:lang w:val="en-IN"/>
+        </w:rPr>
+        <w:t>;</w:t>
+      </w:r>
+    </w:p>
+    <w:p>
+      <w:pPr>
+        <w:rPr>
+          <w:rFonts w:ascii="Times New Roman" w:hAnsi="Times New Roman" w:cs="Times New Roman"/>
+          <w:lang w:val="en-IN"/>
+        </w:rPr>
+      </w:pPr>
+      <w:r>
+        <w:rPr>
+          <w:rFonts w:ascii="Times New Roman" w:hAnsi="Times New Roman" w:cs="Times New Roman"/>
+          <w:lang w:val="en-IN"/>
+        </w:rPr>
+        <w:t>    }</w:t>
+      </w:r>
+    </w:p>
+    <w:p>
+      <w:pPr>
+        <w:rPr>
+          <w:rFonts w:ascii="Times New Roman" w:hAnsi="Times New Roman" w:cs="Times New Roman"/>
+          <w:lang w:val="en-IN"/>
+        </w:rPr>
+      </w:pPr>
+    </w:p>
+    <w:p>
+      <w:pPr>
+        <w:rPr>
+          <w:rFonts w:ascii="Times New Roman" w:hAnsi="Times New Roman" w:cs="Times New Roman"/>
+          <w:lang w:val="en-IN"/>
+        </w:rPr>
+      </w:pPr>
+      <w:r>
+        <w:rPr>
+          <w:rFonts w:ascii="Times New Roman" w:hAnsi="Times New Roman" w:cs="Times New Roman"/>
+          <w:lang w:val="en-IN"/>
+        </w:rPr>
+        <w:t>}</w:t>
+      </w:r>
+    </w:p>
+    <w:p>
+      <w:pPr>
+        <w:rPr>
+          <w:rFonts w:ascii="Times New Roman" w:hAnsi="Times New Roman" w:cs="Times New Roman"/>
+        </w:rPr>
+      </w:pPr>
+    </w:p>
+    <w:p>
+      <w:pPr>
+        <w:rPr>
+          <w:rFonts w:ascii="Times New Roman" w:hAnsi="Times New Roman" w:cs="Times New Roman"/>
+        </w:rPr>
+      </w:pPr>
+    </w:p>
+    <w:p>
+      <w:pPr>
+        <w:rPr>
+          <w:rFonts w:ascii="Times New Roman" w:hAnsi="Times New Roman" w:cs="Times New Roman"/>
+        </w:rPr>
+      </w:pPr>
+    </w:p>
+    <w:p>
+      <w:pPr>
+        <w:rPr>
+          <w:rFonts w:ascii="Times New Roman" w:hAnsi="Times New Roman" w:cs="Times New Roman"/>
+        </w:rPr>
+      </w:pPr>
+      <w:r>
+        <w:rPr>
+          <w:rFonts w:ascii="Times New Roman" w:hAnsi="Times New Roman" w:cs="Times New Roman"/>
+        </w:rPr>
+        <w:drawing>
+          <wp:inline distT="0" distB="0" distL="0" distR="0" wp14:anchorId="70F5145F" wp14:editId="34BBCA3F">
+            <wp:extent cx="5733415" cy="4285615"/>
+            <wp:effectExtent l="0" t="0" r="635" b="635"/>
+            <wp:docPr id="320637885" name="Picture 1"/>
+            <wp:cNvGraphicFramePr>
+              <a:graphicFrameLocks xmlns:a="http://schemas.openxmlformats.org/drawingml/2006/main" noChangeAspect="1"/>
+            </wp:cNvGraphicFramePr>
+            <a:graphic xmlns:a="http://schemas.openxmlformats.org/drawingml/2006/main">
+              <a:graphicData uri="http://schemas.openxmlformats.org/drawingml/2006/picture">
+                <pic:pic xmlns:pic="http://schemas.openxmlformats.org/drawingml/2006/picture">
+                  <pic:nvPicPr>
+                    <pic:cNvPr id="320637885" name=""/>
+                    <pic:cNvPicPr/>
+                  </pic:nvPicPr>
+                  <pic:blipFill>
+                    <a:blip r:embed="rId8"/>
+                    <a:stretch>
+                      <a:fillRect/>
+                    </a:stretch>
+                  </pic:blipFill>
+                  <pic:spPr>
+                    <a:xfrm>
+                      <a:off x="0" y="0"/>
+                      <a:ext cx="5733415" cy="4285615"/>
+                    </a:xfrm>
+                    <a:prstGeom prst="rect">
+                      <a:avLst/>
+                    </a:prstGeom>
                   </pic:spPr>
                 </pic:pic>
               </a:graphicData>
@@ -8380,7 +9892,6 @@
   <w:style w:type="character" w:default="1" w:styleId="DefaultParagraphFont">
     <w:name w:val="Default Paragraph Font"/>
     <w:uiPriority w:val="1"/>
-    <w:semiHidden/>
     <w:unhideWhenUsed/>
   </w:style>
   <w:style w:type="table" w:default="1" w:styleId="TableNormal">

</xml_diff>